<commit_message>
Approved for publication, issue #165.
</commit_message>
<xml_diff>
--- a/intranet/index.docx
+++ b/intranet/index.docx
@@ -2,7 +2,7 @@
 <file path=word/document.xml><?xml version="1.0" encoding="utf-8"?>
 <w:document xmlns:w="http://schemas.openxmlformats.org/wordprocessingml/2006/main" xmlns:m="http://schemas.openxmlformats.org/officeDocument/2006/math" xmlns:r="http://schemas.openxmlformats.org/officeDocument/2006/relationships" xmlns:o="urn:schemas-microsoft-com:office:office" xmlns:v="urn:schemas-microsoft-com:vml" xmlns:w10="urn:schemas-microsoft-com:office:word" xmlns:a="http://schemas.openxmlformats.org/drawingml/2006/main" xmlns:pic="http://schemas.openxmlformats.org/drawingml/2006/picture" xmlns:wp="http://schemas.openxmlformats.org/drawingml/2006/wordprocessingDrawing">
   <w:body>
-    <w:bookmarkStart w:id="62" w:name="X615b4d69f5134a3ef5401a813e5eb95878c90e0"/>
+    <w:bookmarkStart w:id="63" w:name="X615b4d69f5134a3ef5401a813e5eb95878c90e0"/>
     <w:p>
       <w:pPr>
         <w:pStyle w:val="Heading1"/>
@@ -179,6 +179,23 @@
           <w:rPr>
             <w:rStyle w:val="Hyperlink"/>
           </w:rPr>
+          <w:t xml:space="preserve">Equipment Reassignment Guide</w:t>
+        </w:r>
+      </w:hyperlink>
+    </w:p>
+    <w:p>
+      <w:pPr>
+        <w:numPr>
+          <w:ilvl w:val="2"/>
+          <w:numId w:val="1004"/>
+        </w:numPr>
+        <w:pStyle w:val="Compact"/>
+      </w:pPr>
+      <w:hyperlink r:id="rId28">
+        <w:r>
+          <w:rPr>
+            <w:rStyle w:val="Hyperlink"/>
+          </w:rPr>
           <w:t xml:space="preserve">Information classification, handling &amp; security guide</w:t>
         </w:r>
       </w:hyperlink>
@@ -191,7 +208,7 @@
         </w:numPr>
         <w:pStyle w:val="Compact"/>
       </w:pPr>
-      <w:hyperlink r:id="rId28">
+      <w:hyperlink r:id="rId29">
         <w:r>
           <w:rPr>
             <w:rStyle w:val="Hyperlink"/>
@@ -208,7 +225,7 @@
         </w:numPr>
         <w:pStyle w:val="Compact"/>
       </w:pPr>
-      <w:hyperlink r:id="rId29">
+      <w:hyperlink r:id="rId30">
         <w:r>
           <w:rPr>
             <w:rStyle w:val="Hyperlink"/>
@@ -225,7 +242,7 @@
         </w:numPr>
         <w:pStyle w:val="Compact"/>
       </w:pPr>
-      <w:hyperlink r:id="rId30">
+      <w:hyperlink r:id="rId31">
         <w:r>
           <w:rPr>
             <w:rStyle w:val="Hyperlink"/>
@@ -242,7 +259,7 @@
         </w:numPr>
         <w:pStyle w:val="Compact"/>
       </w:pPr>
-      <w:hyperlink r:id="rId31">
+      <w:hyperlink r:id="rId32">
         <w:r>
           <w:rPr>
             <w:rStyle w:val="Hyperlink"/>
@@ -259,7 +276,7 @@
         </w:numPr>
         <w:pStyle w:val="Compact"/>
       </w:pPr>
-      <w:hyperlink r:id="rId32">
+      <w:hyperlink r:id="rId33">
         <w:r>
           <w:rPr>
             <w:rStyle w:val="Hyperlink"/>
@@ -276,7 +293,7 @@
         </w:numPr>
         <w:pStyle w:val="Compact"/>
       </w:pPr>
-      <w:hyperlink r:id="rId33">
+      <w:hyperlink r:id="rId34">
         <w:r>
           <w:rPr>
             <w:rStyle w:val="Hyperlink"/>
@@ -293,7 +310,7 @@
         </w:numPr>
         <w:pStyle w:val="Compact"/>
       </w:pPr>
-      <w:hyperlink r:id="rId34">
+      <w:hyperlink r:id="rId35">
         <w:r>
           <w:rPr>
             <w:rStyle w:val="Hyperlink"/>
@@ -310,7 +327,7 @@
         </w:numPr>
         <w:pStyle w:val="Compact"/>
       </w:pPr>
-      <w:hyperlink r:id="rId35">
+      <w:hyperlink r:id="rId36">
         <w:r>
           <w:rPr>
             <w:rStyle w:val="Hyperlink"/>
@@ -339,7 +356,7 @@
         </w:numPr>
         <w:pStyle w:val="Compact"/>
       </w:pPr>
-      <w:hyperlink r:id="rId36">
+      <w:hyperlink r:id="rId37">
         <w:r>
           <w:rPr>
             <w:rStyle w:val="Hyperlink"/>
@@ -356,7 +373,7 @@
         </w:numPr>
         <w:pStyle w:val="Compact"/>
       </w:pPr>
-      <w:hyperlink r:id="rId37">
+      <w:hyperlink r:id="rId38">
         <w:r>
           <w:rPr>
             <w:rStyle w:val="Hyperlink"/>
@@ -385,7 +402,7 @@
         </w:numPr>
         <w:pStyle w:val="Compact"/>
       </w:pPr>
-      <w:hyperlink r:id="rId38">
+      <w:hyperlink r:id="rId39">
         <w:r>
           <w:rPr>
             <w:rStyle w:val="Hyperlink"/>
@@ -414,7 +431,7 @@
         </w:numPr>
         <w:pStyle w:val="Compact"/>
       </w:pPr>
-      <w:hyperlink r:id="rId39">
+      <w:hyperlink r:id="rId40">
         <w:r>
           <w:rPr>
             <w:rStyle w:val="Hyperlink"/>
@@ -431,7 +448,7 @@
         </w:numPr>
         <w:pStyle w:val="Compact"/>
       </w:pPr>
-      <w:hyperlink r:id="rId40">
+      <w:hyperlink r:id="rId41">
         <w:r>
           <w:rPr>
             <w:rStyle w:val="Hyperlink"/>
@@ -460,7 +477,7 @@
         </w:numPr>
         <w:pStyle w:val="Compact"/>
       </w:pPr>
-      <w:hyperlink r:id="rId41">
+      <w:hyperlink r:id="rId42">
         <w:r>
           <w:rPr>
             <w:rStyle w:val="Hyperlink"/>
@@ -489,7 +506,7 @@
         </w:numPr>
         <w:pStyle w:val="Compact"/>
       </w:pPr>
-      <w:hyperlink r:id="rId42">
+      <w:hyperlink r:id="rId43">
         <w:r>
           <w:rPr>
             <w:rStyle w:val="Hyperlink"/>
@@ -506,7 +523,7 @@
         </w:numPr>
         <w:pStyle w:val="Compact"/>
       </w:pPr>
-      <w:hyperlink r:id="rId43">
+      <w:hyperlink r:id="rId44">
         <w:r>
           <w:rPr>
             <w:rStyle w:val="Hyperlink"/>
@@ -523,7 +540,7 @@
         </w:numPr>
         <w:pStyle w:val="Compact"/>
       </w:pPr>
-      <w:hyperlink r:id="rId44">
+      <w:hyperlink r:id="rId45">
         <w:r>
           <w:rPr>
             <w:rStyle w:val="Hyperlink"/>
@@ -552,7 +569,7 @@
         </w:numPr>
         <w:pStyle w:val="Compact"/>
       </w:pPr>
-      <w:hyperlink r:id="rId45">
+      <w:hyperlink r:id="rId46">
         <w:r>
           <w:rPr>
             <w:rStyle w:val="Hyperlink"/>
@@ -581,7 +598,7 @@
         </w:numPr>
         <w:pStyle w:val="Compact"/>
       </w:pPr>
-      <w:hyperlink r:id="rId46">
+      <w:hyperlink r:id="rId47">
         <w:r>
           <w:rPr>
             <w:rStyle w:val="Hyperlink"/>
@@ -598,7 +615,7 @@
         </w:numPr>
         <w:pStyle w:val="Compact"/>
       </w:pPr>
-      <w:hyperlink r:id="rId47">
+      <w:hyperlink r:id="rId48">
         <w:r>
           <w:rPr>
             <w:rStyle w:val="Hyperlink"/>
@@ -615,7 +632,7 @@
         </w:numPr>
         <w:pStyle w:val="Compact"/>
       </w:pPr>
-      <w:hyperlink r:id="rId48">
+      <w:hyperlink r:id="rId49">
         <w:r>
           <w:rPr>
             <w:rStyle w:val="Hyperlink"/>
@@ -632,7 +649,7 @@
         </w:numPr>
         <w:pStyle w:val="Compact"/>
       </w:pPr>
-      <w:hyperlink r:id="rId49">
+      <w:hyperlink r:id="rId50">
         <w:r>
           <w:rPr>
             <w:rStyle w:val="Hyperlink"/>
@@ -661,7 +678,7 @@
         </w:numPr>
         <w:pStyle w:val="Compact"/>
       </w:pPr>
-      <w:hyperlink r:id="rId50">
+      <w:hyperlink r:id="rId51">
         <w:r>
           <w:rPr>
             <w:rStyle w:val="Hyperlink"/>
@@ -678,7 +695,7 @@
         </w:numPr>
         <w:pStyle w:val="Compact"/>
       </w:pPr>
-      <w:hyperlink r:id="rId51">
+      <w:hyperlink r:id="rId52">
         <w:r>
           <w:rPr>
             <w:rStyle w:val="Hyperlink"/>
@@ -695,7 +712,7 @@
         </w:numPr>
         <w:pStyle w:val="Compact"/>
       </w:pPr>
-      <w:hyperlink r:id="rId52">
+      <w:hyperlink r:id="rId53">
         <w:r>
           <w:rPr>
             <w:rStyle w:val="Hyperlink"/>
@@ -712,7 +729,7 @@
         </w:numPr>
         <w:pStyle w:val="Compact"/>
       </w:pPr>
-      <w:hyperlink r:id="rId53">
+      <w:hyperlink r:id="rId54">
         <w:r>
           <w:rPr>
             <w:rStyle w:val="Hyperlink"/>
@@ -729,7 +746,7 @@
         </w:numPr>
         <w:pStyle w:val="Compact"/>
       </w:pPr>
-      <w:hyperlink r:id="rId54">
+      <w:hyperlink r:id="rId55">
         <w:r>
           <w:rPr>
             <w:rStyle w:val="Hyperlink"/>
@@ -746,7 +763,7 @@
         </w:numPr>
         <w:pStyle w:val="Compact"/>
       </w:pPr>
-      <w:hyperlink r:id="rId55">
+      <w:hyperlink r:id="rId56">
         <w:r>
           <w:rPr>
             <w:rStyle w:val="Hyperlink"/>
@@ -763,7 +780,7 @@
         </w:numPr>
         <w:pStyle w:val="Compact"/>
       </w:pPr>
-      <w:hyperlink r:id="rId56">
+      <w:hyperlink r:id="rId57">
         <w:r>
           <w:rPr>
             <w:rStyle w:val="Hyperlink"/>
@@ -780,7 +797,7 @@
         </w:numPr>
         <w:pStyle w:val="Compact"/>
       </w:pPr>
-      <w:hyperlink r:id="rId57">
+      <w:hyperlink r:id="rId58">
         <w:r>
           <w:rPr>
             <w:rStyle w:val="Hyperlink"/>
@@ -797,7 +814,7 @@
         </w:numPr>
         <w:pStyle w:val="Compact"/>
       </w:pPr>
-      <w:hyperlink r:id="rId58">
+      <w:hyperlink r:id="rId59">
         <w:r>
           <w:rPr>
             <w:rStyle w:val="Hyperlink"/>
@@ -814,7 +831,7 @@
         </w:numPr>
         <w:pStyle w:val="Compact"/>
       </w:pPr>
-      <w:hyperlink r:id="rId59">
+      <w:hyperlink r:id="rId60">
         <w:r>
           <w:rPr>
             <w:rStyle w:val="Hyperlink"/>
@@ -831,7 +848,7 @@
         </w:numPr>
         <w:pStyle w:val="Compact"/>
       </w:pPr>
-      <w:hyperlink r:id="rId60">
+      <w:hyperlink r:id="rId61">
         <w:r>
           <w:rPr>
             <w:rStyle w:val="Hyperlink"/>
@@ -860,7 +877,7 @@
         </w:numPr>
         <w:pStyle w:val="Compact"/>
       </w:pPr>
-      <w:hyperlink r:id="rId61">
+      <w:hyperlink r:id="rId62">
         <w:r>
           <w:rPr>
             <w:rStyle w:val="Hyperlink"/>
@@ -869,7 +886,7 @@
         </w:r>
       </w:hyperlink>
     </w:p>
-    <w:bookmarkEnd w:id="62"/>
+    <w:bookmarkEnd w:id="63"/>
     <w:sectPr/>
   </w:body>
 </w:document>

</xml_diff>

<commit_message>
Approved for publication, issue #166.
</commit_message>
<xml_diff>
--- a/intranet/index.docx
+++ b/intranet/index.docx
@@ -2,7 +2,7 @@
 <file path=word/document.xml><?xml version="1.0" encoding="utf-8"?>
 <w:document xmlns:w="http://schemas.openxmlformats.org/wordprocessingml/2006/main" xmlns:m="http://schemas.openxmlformats.org/officeDocument/2006/math" xmlns:r="http://schemas.openxmlformats.org/officeDocument/2006/relationships" xmlns:o="urn:schemas-microsoft-com:office:office" xmlns:v="urn:schemas-microsoft-com:vml" xmlns:w10="urn:schemas-microsoft-com:office:word" xmlns:a="http://schemas.openxmlformats.org/drawingml/2006/main" xmlns:pic="http://schemas.openxmlformats.org/drawingml/2006/picture" xmlns:wp="http://schemas.openxmlformats.org/drawingml/2006/wordprocessingDrawing">
   <w:body>
-    <w:bookmarkStart w:id="63" w:name="X615b4d69f5134a3ef5401a813e5eb95878c90e0"/>
+    <w:bookmarkStart w:id="64" w:name="X615b4d69f5134a3ef5401a813e5eb95878c90e0"/>
     <w:p>
       <w:pPr>
         <w:pStyle w:val="Heading1"/>
@@ -661,6 +661,23 @@
     <w:p>
       <w:pPr>
         <w:numPr>
+          <w:ilvl w:val="2"/>
+          <w:numId w:val="1012"/>
+        </w:numPr>
+        <w:pStyle w:val="Compact"/>
+      </w:pPr>
+      <w:hyperlink r:id="rId51">
+        <w:r>
+          <w:rPr>
+            <w:rStyle w:val="Hyperlink"/>
+          </w:rPr>
+          <w:t xml:space="preserve">Pre-Employment Screening and Vetting of External Candidates - FAQs</w:t>
+        </w:r>
+      </w:hyperlink>
+    </w:p>
+    <w:p>
+      <w:pPr>
+        <w:numPr>
           <w:ilvl w:val="0"/>
           <w:numId w:val="1001"/>
         </w:numPr>
@@ -678,7 +695,7 @@
         </w:numPr>
         <w:pStyle w:val="Compact"/>
       </w:pPr>
-      <w:hyperlink r:id="rId51">
+      <w:hyperlink r:id="rId52">
         <w:r>
           <w:rPr>
             <w:rStyle w:val="Hyperlink"/>
@@ -695,7 +712,7 @@
         </w:numPr>
         <w:pStyle w:val="Compact"/>
       </w:pPr>
-      <w:hyperlink r:id="rId52">
+      <w:hyperlink r:id="rId53">
         <w:r>
           <w:rPr>
             <w:rStyle w:val="Hyperlink"/>
@@ -712,7 +729,7 @@
         </w:numPr>
         <w:pStyle w:val="Compact"/>
       </w:pPr>
-      <w:hyperlink r:id="rId53">
+      <w:hyperlink r:id="rId54">
         <w:r>
           <w:rPr>
             <w:rStyle w:val="Hyperlink"/>
@@ -729,7 +746,7 @@
         </w:numPr>
         <w:pStyle w:val="Compact"/>
       </w:pPr>
-      <w:hyperlink r:id="rId54">
+      <w:hyperlink r:id="rId55">
         <w:r>
           <w:rPr>
             <w:rStyle w:val="Hyperlink"/>
@@ -746,7 +763,7 @@
         </w:numPr>
         <w:pStyle w:val="Compact"/>
       </w:pPr>
-      <w:hyperlink r:id="rId55">
+      <w:hyperlink r:id="rId56">
         <w:r>
           <w:rPr>
             <w:rStyle w:val="Hyperlink"/>
@@ -763,7 +780,7 @@
         </w:numPr>
         <w:pStyle w:val="Compact"/>
       </w:pPr>
-      <w:hyperlink r:id="rId56">
+      <w:hyperlink r:id="rId57">
         <w:r>
           <w:rPr>
             <w:rStyle w:val="Hyperlink"/>
@@ -780,7 +797,7 @@
         </w:numPr>
         <w:pStyle w:val="Compact"/>
       </w:pPr>
-      <w:hyperlink r:id="rId57">
+      <w:hyperlink r:id="rId58">
         <w:r>
           <w:rPr>
             <w:rStyle w:val="Hyperlink"/>
@@ -797,7 +814,7 @@
         </w:numPr>
         <w:pStyle w:val="Compact"/>
       </w:pPr>
-      <w:hyperlink r:id="rId58">
+      <w:hyperlink r:id="rId59">
         <w:r>
           <w:rPr>
             <w:rStyle w:val="Hyperlink"/>
@@ -814,7 +831,7 @@
         </w:numPr>
         <w:pStyle w:val="Compact"/>
       </w:pPr>
-      <w:hyperlink r:id="rId59">
+      <w:hyperlink r:id="rId60">
         <w:r>
           <w:rPr>
             <w:rStyle w:val="Hyperlink"/>
@@ -831,7 +848,7 @@
         </w:numPr>
         <w:pStyle w:val="Compact"/>
       </w:pPr>
-      <w:hyperlink r:id="rId60">
+      <w:hyperlink r:id="rId61">
         <w:r>
           <w:rPr>
             <w:rStyle w:val="Hyperlink"/>
@@ -848,7 +865,7 @@
         </w:numPr>
         <w:pStyle w:val="Compact"/>
       </w:pPr>
-      <w:hyperlink r:id="rId61">
+      <w:hyperlink r:id="rId62">
         <w:r>
           <w:rPr>
             <w:rStyle w:val="Hyperlink"/>
@@ -877,7 +894,7 @@
         </w:numPr>
         <w:pStyle w:val="Compact"/>
       </w:pPr>
-      <w:hyperlink r:id="rId62">
+      <w:hyperlink r:id="rId63">
         <w:r>
           <w:rPr>
             <w:rStyle w:val="Hyperlink"/>
@@ -886,7 +903,7 @@
         </w:r>
       </w:hyperlink>
     </w:p>
-    <w:bookmarkEnd w:id="63"/>
+    <w:bookmarkEnd w:id="64"/>
     <w:sectPr/>
   </w:body>
 </w:document>

</xml_diff>

<commit_message>
Approval to publish: https://github.com/ministryofjustice/security-guidance/issues/177#issuecomment-874231802
</commit_message>
<xml_diff>
--- a/intranet/index.docx
+++ b/intranet/index.docx
@@ -687,6 +687,23 @@
           <w:rPr>
             <w:rStyle w:val="Hyperlink"/>
           </w:rPr>
+          <w:t xml:space="preserve">National Security Vetting for External Candidates FAQ</w:t>
+        </w:r>
+      </w:hyperlink>
+    </w:p>
+    <w:p>
+      <w:pPr>
+        <w:numPr>
+          <w:ilvl w:val="2"/>
+          <w:numId w:val="1012"/>
+        </w:numPr>
+        <w:pStyle w:val="Compact"/>
+      </w:pPr>
+      <w:hyperlink r:id="rId53">
+        <w:r>
+          <w:rPr>
+            <w:rStyle w:val="Hyperlink"/>
+          </w:rPr>
           <w:t xml:space="preserve">National Security Vetting questions</w:t>
         </w:r>
       </w:hyperlink>
@@ -699,7 +716,7 @@
         </w:numPr>
         <w:pStyle w:val="Compact"/>
       </w:pPr>
-      <w:hyperlink r:id="rId53">
+      <w:hyperlink r:id="rId54">
         <w:r>
           <w:rPr>
             <w:rStyle w:val="Hyperlink"/>
@@ -716,12 +733,29 @@
         </w:numPr>
         <w:pStyle w:val="Compact"/>
       </w:pPr>
-      <w:hyperlink r:id="rId54">
+      <w:hyperlink r:id="rId55">
         <w:r>
           <w:rPr>
             <w:rStyle w:val="Hyperlink"/>
           </w:rPr>
           <w:t xml:space="preserve">Pre-Employment Screening and Vetting of External Candidates - FAQs</w:t>
+        </w:r>
+      </w:hyperlink>
+    </w:p>
+    <w:p>
+      <w:pPr>
+        <w:numPr>
+          <w:ilvl w:val="2"/>
+          <w:numId w:val="1012"/>
+        </w:numPr>
+        <w:pStyle w:val="Compact"/>
+      </w:pPr>
+      <w:hyperlink r:id="rId56">
+        <w:r>
+          <w:rPr>
+            <w:rStyle w:val="Hyperlink"/>
+          </w:rPr>
+          <w:t xml:space="preserve">Security clearance appeals policy</w:t>
         </w:r>
       </w:hyperlink>
     </w:p>
@@ -745,7 +779,7 @@
         </w:numPr>
         <w:pStyle w:val="Compact"/>
       </w:pPr>
-      <w:hyperlink r:id="rId55">
+      <w:hyperlink r:id="rId57">
         <w:r>
           <w:rPr>
             <w:rStyle w:val="Hyperlink"/>
@@ -762,7 +796,7 @@
         </w:numPr>
         <w:pStyle w:val="Compact"/>
       </w:pPr>
-      <w:hyperlink r:id="rId56">
+      <w:hyperlink r:id="rId58">
         <w:r>
           <w:rPr>
             <w:rStyle w:val="Hyperlink"/>
@@ -779,7 +813,7 @@
         </w:numPr>
         <w:pStyle w:val="Compact"/>
       </w:pPr>
-      <w:hyperlink r:id="rId57">
+      <w:hyperlink r:id="rId59">
         <w:r>
           <w:rPr>
             <w:rStyle w:val="Hyperlink"/>
@@ -796,7 +830,7 @@
         </w:numPr>
         <w:pStyle w:val="Compact"/>
       </w:pPr>
-      <w:hyperlink r:id="rId58">
+      <w:hyperlink r:id="rId60">
         <w:r>
           <w:rPr>
             <w:rStyle w:val="Hyperlink"/>
@@ -813,7 +847,7 @@
         </w:numPr>
         <w:pStyle w:val="Compact"/>
       </w:pPr>
-      <w:hyperlink r:id="rId59">
+      <w:hyperlink r:id="rId61">
         <w:r>
           <w:rPr>
             <w:rStyle w:val="Hyperlink"/>
@@ -830,7 +864,7 @@
         </w:numPr>
         <w:pStyle w:val="Compact"/>
       </w:pPr>
-      <w:hyperlink r:id="rId60">
+      <w:hyperlink r:id="rId62">
         <w:r>
           <w:rPr>
             <w:rStyle w:val="Hyperlink"/>
@@ -847,7 +881,7 @@
         </w:numPr>
         <w:pStyle w:val="Compact"/>
       </w:pPr>
-      <w:hyperlink r:id="rId61">
+      <w:hyperlink r:id="rId63">
         <w:r>
           <w:rPr>
             <w:rStyle w:val="Hyperlink"/>
@@ -864,7 +898,7 @@
         </w:numPr>
         <w:pStyle w:val="Compact"/>
       </w:pPr>
-      <w:hyperlink r:id="rId62">
+      <w:hyperlink r:id="rId64">
         <w:r>
           <w:rPr>
             <w:rStyle w:val="Hyperlink"/>
@@ -881,7 +915,7 @@
         </w:numPr>
         <w:pStyle w:val="Compact"/>
       </w:pPr>
-      <w:hyperlink r:id="rId63">
+      <w:hyperlink r:id="rId65">
         <w:r>
           <w:rPr>
             <w:rStyle w:val="Hyperlink"/>
@@ -898,7 +932,7 @@
         </w:numPr>
         <w:pStyle w:val="Compact"/>
       </w:pPr>
-      <w:hyperlink r:id="rId64">
+      <w:hyperlink r:id="rId66">
         <w:r>
           <w:rPr>
             <w:rStyle w:val="Hyperlink"/>
@@ -915,7 +949,7 @@
         </w:numPr>
         <w:pStyle w:val="Compact"/>
       </w:pPr>
-      <w:hyperlink r:id="rId65">
+      <w:hyperlink r:id="rId67">
         <w:r>
           <w:rPr>
             <w:rStyle w:val="Hyperlink"/>
@@ -944,7 +978,7 @@
         </w:numPr>
         <w:pStyle w:val="Compact"/>
       </w:pPr>
-      <w:hyperlink r:id="rId66">
+      <w:hyperlink r:id="rId68">
         <w:r>
           <w:rPr>
             <w:rStyle w:val="Hyperlink"/>

</xml_diff>